<commit_message>
Working on Lab 4 Report
</commit_message>
<xml_diff>
--- a/Lab 4 - PrestoCard/Lab 4 - Presto Card.docx
+++ b/Lab 4 - PrestoCard/Lab 4 - Presto Card.docx
@@ -16,6 +16,330 @@
         <w:t xml:space="preserve">Part 2 – Initial Screen </w:t>
       </w:r>
     </w:p>
+    <w:p/>
+    <w:p>
+      <w:pPr>
+        <w:jc w:val="center"/>
+      </w:pPr>
+      <w:r>
+        <w:drawing>
+          <wp:inline distT="0" distB="0" distL="0" distR="0" wp14:anchorId="3DE909E0" wp14:editId="0B067DD6">
+            <wp:extent cx="4655127" cy="2199746"/>
+            <wp:effectExtent l="0" t="0" r="0" b="0"/>
+            <wp:docPr id="1" name="Picture 1" descr="Text&#10;&#10;Description automatically generated"/>
+            <wp:cNvGraphicFramePr>
+              <a:graphicFrameLocks xmlns:a="http://schemas.openxmlformats.org/drawingml/2006/main" noChangeAspect="1"/>
+            </wp:cNvGraphicFramePr>
+            <a:graphic xmlns:a="http://schemas.openxmlformats.org/drawingml/2006/main">
+              <a:graphicData uri="http://schemas.openxmlformats.org/drawingml/2006/picture">
+                <pic:pic xmlns:pic="http://schemas.openxmlformats.org/drawingml/2006/picture">
+                  <pic:nvPicPr>
+                    <pic:cNvPr id="1" name="Picture 1" descr="Text&#10;&#10;Description automatically generated"/>
+                    <pic:cNvPicPr/>
+                  </pic:nvPicPr>
+                  <pic:blipFill>
+                    <a:blip r:embed="rId4"/>
+                    <a:stretch>
+                      <a:fillRect/>
+                    </a:stretch>
+                  </pic:blipFill>
+                  <pic:spPr>
+                    <a:xfrm>
+                      <a:off x="0" y="0"/>
+                      <a:ext cx="4659568" cy="2201844"/>
+                    </a:xfrm>
+                    <a:prstGeom prst="rect">
+                      <a:avLst/>
+                    </a:prstGeom>
+                  </pic:spPr>
+                </pic:pic>
+              </a:graphicData>
+            </a:graphic>
+          </wp:inline>
+        </w:drawing>
+      </w:r>
+    </w:p>
+    <w:p>
+      <w:pPr>
+        <w:jc w:val="center"/>
+      </w:pPr>
+      <w:r>
+        <w:t>Screenshot 1</w:t>
+      </w:r>
+    </w:p>
+    <w:p>
+      <w:pPr>
+        <w:jc w:val="center"/>
+      </w:pPr>
+    </w:p>
+    <w:p>
+      <w:pPr>
+        <w:jc w:val="center"/>
+      </w:pPr>
+    </w:p>
+    <w:p>
+      <w:pPr>
+        <w:jc w:val="center"/>
+      </w:pPr>
+      <w:r>
+        <w:drawing>
+          <wp:inline distT="0" distB="0" distL="0" distR="0" wp14:anchorId="3E7D1FFE" wp14:editId="5AF4AD74">
+            <wp:extent cx="4668982" cy="2429766"/>
+            <wp:effectExtent l="0" t="0" r="0" b="8890"/>
+            <wp:docPr id="2" name="Picture 2" descr="Text&#10;&#10;Description automatically generated"/>
+            <wp:cNvGraphicFramePr>
+              <a:graphicFrameLocks xmlns:a="http://schemas.openxmlformats.org/drawingml/2006/main" noChangeAspect="1"/>
+            </wp:cNvGraphicFramePr>
+            <a:graphic xmlns:a="http://schemas.openxmlformats.org/drawingml/2006/main">
+              <a:graphicData uri="http://schemas.openxmlformats.org/drawingml/2006/picture">
+                <pic:pic xmlns:pic="http://schemas.openxmlformats.org/drawingml/2006/picture">
+                  <pic:nvPicPr>
+                    <pic:cNvPr id="2" name="Picture 2" descr="Text&#10;&#10;Description automatically generated"/>
+                    <pic:cNvPicPr/>
+                  </pic:nvPicPr>
+                  <pic:blipFill>
+                    <a:blip r:embed="rId5"/>
+                    <a:stretch>
+                      <a:fillRect/>
+                    </a:stretch>
+                  </pic:blipFill>
+                  <pic:spPr>
+                    <a:xfrm>
+                      <a:off x="0" y="0"/>
+                      <a:ext cx="4679360" cy="2435167"/>
+                    </a:xfrm>
+                    <a:prstGeom prst="rect">
+                      <a:avLst/>
+                    </a:prstGeom>
+                  </pic:spPr>
+                </pic:pic>
+              </a:graphicData>
+            </a:graphic>
+          </wp:inline>
+        </w:drawing>
+      </w:r>
+    </w:p>
+    <w:p>
+      <w:pPr>
+        <w:jc w:val="center"/>
+      </w:pPr>
+      <w:r>
+        <w:t>Screenshot 2</w:t>
+      </w:r>
+    </w:p>
+    <w:p>
+      <w:pPr>
+        <w:jc w:val="center"/>
+      </w:pPr>
+    </w:p>
+    <w:p>
+      <w:pPr>
+        <w:jc w:val="center"/>
+      </w:pPr>
+    </w:p>
+    <w:p/>
+    <w:p>
+      <w:pPr>
+        <w:jc w:val="center"/>
+      </w:pPr>
+      <w:r>
+        <w:lastRenderedPageBreak/>
+        <w:drawing>
+          <wp:inline distT="0" distB="0" distL="0" distR="0" wp14:anchorId="0C42C7B4" wp14:editId="2388D879">
+            <wp:extent cx="4738255" cy="2646538"/>
+            <wp:effectExtent l="0" t="0" r="5715" b="1905"/>
+            <wp:docPr id="3" name="Picture 3" descr="Text&#10;&#10;Description automatically generated"/>
+            <wp:cNvGraphicFramePr>
+              <a:graphicFrameLocks xmlns:a="http://schemas.openxmlformats.org/drawingml/2006/main" noChangeAspect="1"/>
+            </wp:cNvGraphicFramePr>
+            <a:graphic xmlns:a="http://schemas.openxmlformats.org/drawingml/2006/main">
+              <a:graphicData uri="http://schemas.openxmlformats.org/drawingml/2006/picture">
+                <pic:pic xmlns:pic="http://schemas.openxmlformats.org/drawingml/2006/picture">
+                  <pic:nvPicPr>
+                    <pic:cNvPr id="3" name="Picture 3" descr="Text&#10;&#10;Description automatically generated"/>
+                    <pic:cNvPicPr/>
+                  </pic:nvPicPr>
+                  <pic:blipFill>
+                    <a:blip r:embed="rId6"/>
+                    <a:stretch>
+                      <a:fillRect/>
+                    </a:stretch>
+                  </pic:blipFill>
+                  <pic:spPr>
+                    <a:xfrm>
+                      <a:off x="0" y="0"/>
+                      <a:ext cx="4749715" cy="2652939"/>
+                    </a:xfrm>
+                    <a:prstGeom prst="rect">
+                      <a:avLst/>
+                    </a:prstGeom>
+                  </pic:spPr>
+                </pic:pic>
+              </a:graphicData>
+            </a:graphic>
+          </wp:inline>
+        </w:drawing>
+      </w:r>
+    </w:p>
+    <w:p>
+      <w:pPr>
+        <w:jc w:val="center"/>
+      </w:pPr>
+      <w:r>
+        <w:t>Screenshot 3</w:t>
+      </w:r>
+    </w:p>
+    <w:p>
+      <w:pPr>
+        <w:jc w:val="center"/>
+      </w:pPr>
+    </w:p>
+    <w:p>
+      <w:pPr>
+        <w:jc w:val="center"/>
+      </w:pPr>
+      <w:r>
+        <w:drawing>
+          <wp:inline distT="0" distB="0" distL="0" distR="0" wp14:anchorId="0838B033" wp14:editId="47CBF031">
+            <wp:extent cx="4946073" cy="2417023"/>
+            <wp:effectExtent l="0" t="0" r="6985" b="2540"/>
+            <wp:docPr id="4" name="Picture 4" descr="Text&#10;&#10;Description automatically generated"/>
+            <wp:cNvGraphicFramePr>
+              <a:graphicFrameLocks xmlns:a="http://schemas.openxmlformats.org/drawingml/2006/main" noChangeAspect="1"/>
+            </wp:cNvGraphicFramePr>
+            <a:graphic xmlns:a="http://schemas.openxmlformats.org/drawingml/2006/main">
+              <a:graphicData uri="http://schemas.openxmlformats.org/drawingml/2006/picture">
+                <pic:pic xmlns:pic="http://schemas.openxmlformats.org/drawingml/2006/picture">
+                  <pic:nvPicPr>
+                    <pic:cNvPr id="4" name="Picture 4" descr="Text&#10;&#10;Description automatically generated"/>
+                    <pic:cNvPicPr/>
+                  </pic:nvPicPr>
+                  <pic:blipFill>
+                    <a:blip r:embed="rId7"/>
+                    <a:stretch>
+                      <a:fillRect/>
+                    </a:stretch>
+                  </pic:blipFill>
+                  <pic:spPr>
+                    <a:xfrm>
+                      <a:off x="0" y="0"/>
+                      <a:ext cx="4957922" cy="2422814"/>
+                    </a:xfrm>
+                    <a:prstGeom prst="rect">
+                      <a:avLst/>
+                    </a:prstGeom>
+                  </pic:spPr>
+                </pic:pic>
+              </a:graphicData>
+            </a:graphic>
+          </wp:inline>
+        </w:drawing>
+      </w:r>
+    </w:p>
+    <w:p>
+      <w:pPr>
+        <w:jc w:val="center"/>
+      </w:pPr>
+      <w:r>
+        <w:t>Screenshot 4</w:t>
+      </w:r>
+    </w:p>
+    <w:p>
+      <w:pPr>
+        <w:jc w:val="center"/>
+      </w:pPr>
+    </w:p>
+    <w:p>
+      <w:pPr>
+        <w:jc w:val="center"/>
+      </w:pPr>
+    </w:p>
+    <w:p>
+      <w:pPr>
+        <w:jc w:val="center"/>
+      </w:pPr>
+    </w:p>
+    <w:p>
+      <w:pPr>
+        <w:jc w:val="center"/>
+      </w:pPr>
+    </w:p>
+    <w:p>
+      <w:pPr>
+        <w:jc w:val="center"/>
+      </w:pPr>
+    </w:p>
+    <w:p>
+      <w:pPr>
+        <w:jc w:val="center"/>
+      </w:pPr>
+    </w:p>
+    <w:p/>
+    <w:p>
+      <w:pPr>
+        <w:jc w:val="center"/>
+      </w:pPr>
+      <w:r>
+        <w:lastRenderedPageBreak/>
+        <w:drawing>
+          <wp:inline distT="0" distB="0" distL="0" distR="0" wp14:anchorId="0D56FE94" wp14:editId="1677C831">
+            <wp:extent cx="4876800" cy="2109633"/>
+            <wp:effectExtent l="0" t="0" r="0" b="5080"/>
+            <wp:docPr id="5" name="Picture 5" descr="Text&#10;&#10;Description automatically generated"/>
+            <wp:cNvGraphicFramePr>
+              <a:graphicFrameLocks xmlns:a="http://schemas.openxmlformats.org/drawingml/2006/main" noChangeAspect="1"/>
+            </wp:cNvGraphicFramePr>
+            <a:graphic xmlns:a="http://schemas.openxmlformats.org/drawingml/2006/main">
+              <a:graphicData uri="http://schemas.openxmlformats.org/drawingml/2006/picture">
+                <pic:pic xmlns:pic="http://schemas.openxmlformats.org/drawingml/2006/picture">
+                  <pic:nvPicPr>
+                    <pic:cNvPr id="5" name="Picture 5" descr="Text&#10;&#10;Description automatically generated"/>
+                    <pic:cNvPicPr/>
+                  </pic:nvPicPr>
+                  <pic:blipFill>
+                    <a:blip r:embed="rId8"/>
+                    <a:stretch>
+                      <a:fillRect/>
+                    </a:stretch>
+                  </pic:blipFill>
+                  <pic:spPr>
+                    <a:xfrm>
+                      <a:off x="0" y="0"/>
+                      <a:ext cx="4888611" cy="2114742"/>
+                    </a:xfrm>
+                    <a:prstGeom prst="rect">
+                      <a:avLst/>
+                    </a:prstGeom>
+                  </pic:spPr>
+                </pic:pic>
+              </a:graphicData>
+            </a:graphic>
+          </wp:inline>
+        </w:drawing>
+      </w:r>
+    </w:p>
+    <w:p>
+      <w:pPr>
+        <w:jc w:val="center"/>
+      </w:pPr>
+      <w:r>
+        <w:t>Screenshot 5</w:t>
+      </w:r>
+    </w:p>
+    <w:p>
+      <w:pPr>
+        <w:jc w:val="center"/>
+      </w:pPr>
+    </w:p>
+    <w:p>
+      <w:pPr>
+        <w:pStyle w:val="Heading2"/>
+      </w:pPr>
+      <w:r>
+        <w:t>Part 4 – Input and Output Screens</w:t>
+      </w:r>
+    </w:p>
+    <w:p/>
     <w:p/>
     <w:sectPr>
       <w:pgSz w:w="12240" w:h="15840"/>
@@ -449,6 +773,28 @@
       <w:szCs w:val="32"/>
     </w:rPr>
   </w:style>
+  <w:style w:type="paragraph" w:styleId="Heading2">
+    <w:name w:val="heading 2"/>
+    <w:basedOn w:val="Normal"/>
+    <w:next w:val="Normal"/>
+    <w:link w:val="Heading2Char"/>
+    <w:uiPriority w:val="9"/>
+    <w:unhideWhenUsed/>
+    <w:qFormat/>
+    <w:rsid w:val="00E30A2C"/>
+    <w:pPr>
+      <w:keepNext/>
+      <w:keepLines/>
+      <w:spacing w:before="40" w:after="0"/>
+      <w:outlineLvl w:val="1"/>
+    </w:pPr>
+    <w:rPr>
+      <w:rFonts w:asciiTheme="majorHAnsi" w:eastAsiaTheme="majorEastAsia" w:hAnsiTheme="majorHAnsi" w:cstheme="majorBidi"/>
+      <w:color w:val="2F5496" w:themeColor="accent1" w:themeShade="BF"/>
+      <w:sz w:val="26"/>
+      <w:szCs w:val="26"/>
+    </w:rPr>
+  </w:style>
   <w:style w:type="character" w:default="1" w:styleId="DefaultParagraphFont">
     <w:name w:val="Default Paragraph Font"/>
     <w:uiPriority w:val="1"/>
@@ -487,6 +833,19 @@
       <w:color w:val="2F5496" w:themeColor="accent1" w:themeShade="BF"/>
       <w:sz w:val="32"/>
       <w:szCs w:val="32"/>
+    </w:rPr>
+  </w:style>
+  <w:style w:type="character" w:customStyle="1" w:styleId="Heading2Char">
+    <w:name w:val="Heading 2 Char"/>
+    <w:basedOn w:val="DefaultParagraphFont"/>
+    <w:link w:val="Heading2"/>
+    <w:uiPriority w:val="9"/>
+    <w:rsid w:val="00E30A2C"/>
+    <w:rPr>
+      <w:rFonts w:asciiTheme="majorHAnsi" w:eastAsiaTheme="majorEastAsia" w:hAnsiTheme="majorHAnsi" w:cstheme="majorBidi"/>
+      <w:color w:val="2F5496" w:themeColor="accent1" w:themeShade="BF"/>
+      <w:sz w:val="26"/>
+      <w:szCs w:val="26"/>
     </w:rPr>
   </w:style>
 </w:styles>

</xml_diff>

<commit_message>
Finished Lab 4 Screenshots
</commit_message>
<xml_diff>
--- a/Lab 4 - PrestoCard/Lab 4 - Presto Card.docx
+++ b/Lab 4 - PrestoCard/Lab 4 - Presto Card.docx
@@ -399,10 +399,10 @@
       <w:r>
         <w:lastRenderedPageBreak/>
         <w:drawing>
-          <wp:inline distT="0" distB="0" distL="0" distR="0" wp14:anchorId="659F61B0" wp14:editId="3CC5ED44">
-            <wp:extent cx="5943600" cy="2910840"/>
-            <wp:effectExtent l="0" t="0" r="0" b="3810"/>
-            <wp:docPr id="7" name="Picture 7"/>
+          <wp:inline distT="0" distB="0" distL="0" distR="0" wp14:anchorId="4E4B1F83" wp14:editId="6D63207C">
+            <wp:extent cx="5943600" cy="2919095"/>
+            <wp:effectExtent l="0" t="0" r="0" b="0"/>
+            <wp:docPr id="8" name="Picture 8" descr="Text&#10;&#10;Description automatically generated"/>
             <wp:cNvGraphicFramePr>
               <a:graphicFrameLocks xmlns:a="http://schemas.openxmlformats.org/drawingml/2006/main" noChangeAspect="1"/>
             </wp:cNvGraphicFramePr>
@@ -410,7 +410,7 @@
               <a:graphicData uri="http://schemas.openxmlformats.org/drawingml/2006/picture">
                 <pic:pic xmlns:pic="http://schemas.openxmlformats.org/drawingml/2006/picture">
                   <pic:nvPicPr>
-                    <pic:cNvPr id="1" name=""/>
+                    <pic:cNvPr id="8" name="Picture 8" descr="Text&#10;&#10;Description automatically generated"/>
                     <pic:cNvPicPr/>
                   </pic:nvPicPr>
                   <pic:blipFill>
@@ -422,7 +422,7 @@
                   <pic:spPr>
                     <a:xfrm>
                       <a:off x="0" y="0"/>
-                      <a:ext cx="5943600" cy="2910840"/>
+                      <a:ext cx="5943600" cy="2919095"/>
                     </a:xfrm>
                     <a:prstGeom prst="rect">
                       <a:avLst/>
@@ -435,6 +435,252 @@
         </w:drawing>
       </w:r>
     </w:p>
+    <w:p/>
+    <w:p>
+      <w:r>
+        <w:drawing>
+          <wp:inline distT="0" distB="0" distL="0" distR="0" wp14:anchorId="01CC2EF7" wp14:editId="027E7504">
+            <wp:extent cx="5943600" cy="3231515"/>
+            <wp:effectExtent l="0" t="0" r="0" b="6985"/>
+            <wp:docPr id="9" name="Picture 9" descr="Text&#10;&#10;Description automatically generated"/>
+            <wp:cNvGraphicFramePr>
+              <a:graphicFrameLocks xmlns:a="http://schemas.openxmlformats.org/drawingml/2006/main" noChangeAspect="1"/>
+            </wp:cNvGraphicFramePr>
+            <a:graphic xmlns:a="http://schemas.openxmlformats.org/drawingml/2006/main">
+              <a:graphicData uri="http://schemas.openxmlformats.org/drawingml/2006/picture">
+                <pic:pic xmlns:pic="http://schemas.openxmlformats.org/drawingml/2006/picture">
+                  <pic:nvPicPr>
+                    <pic:cNvPr id="9" name="Picture 9" descr="Text&#10;&#10;Description automatically generated"/>
+                    <pic:cNvPicPr/>
+                  </pic:nvPicPr>
+                  <pic:blipFill>
+                    <a:blip r:embed="rId11"/>
+                    <a:stretch>
+                      <a:fillRect/>
+                    </a:stretch>
+                  </pic:blipFill>
+                  <pic:spPr>
+                    <a:xfrm>
+                      <a:off x="0" y="0"/>
+                      <a:ext cx="5943600" cy="3231515"/>
+                    </a:xfrm>
+                    <a:prstGeom prst="rect">
+                      <a:avLst/>
+                    </a:prstGeom>
+                  </pic:spPr>
+                </pic:pic>
+              </a:graphicData>
+            </a:graphic>
+          </wp:inline>
+        </w:drawing>
+      </w:r>
+    </w:p>
+    <w:p/>
+    <w:p>
+      <w:r>
+        <w:lastRenderedPageBreak/>
+        <w:drawing>
+          <wp:inline distT="0" distB="0" distL="0" distR="0" wp14:anchorId="6B67B69F" wp14:editId="30161330">
+            <wp:extent cx="5943600" cy="2758440"/>
+            <wp:effectExtent l="0" t="0" r="0" b="3810"/>
+            <wp:docPr id="10" name="Picture 10" descr="Text&#10;&#10;Description automatically generated"/>
+            <wp:cNvGraphicFramePr>
+              <a:graphicFrameLocks xmlns:a="http://schemas.openxmlformats.org/drawingml/2006/main" noChangeAspect="1"/>
+            </wp:cNvGraphicFramePr>
+            <a:graphic xmlns:a="http://schemas.openxmlformats.org/drawingml/2006/main">
+              <a:graphicData uri="http://schemas.openxmlformats.org/drawingml/2006/picture">
+                <pic:pic xmlns:pic="http://schemas.openxmlformats.org/drawingml/2006/picture">
+                  <pic:nvPicPr>
+                    <pic:cNvPr id="10" name="Picture 10" descr="Text&#10;&#10;Description automatically generated"/>
+                    <pic:cNvPicPr/>
+                  </pic:nvPicPr>
+                  <pic:blipFill>
+                    <a:blip r:embed="rId12"/>
+                    <a:stretch>
+                      <a:fillRect/>
+                    </a:stretch>
+                  </pic:blipFill>
+                  <pic:spPr>
+                    <a:xfrm>
+                      <a:off x="0" y="0"/>
+                      <a:ext cx="5943600" cy="2758440"/>
+                    </a:xfrm>
+                    <a:prstGeom prst="rect">
+                      <a:avLst/>
+                    </a:prstGeom>
+                  </pic:spPr>
+                </pic:pic>
+              </a:graphicData>
+            </a:graphic>
+          </wp:inline>
+        </w:drawing>
+      </w:r>
+    </w:p>
+    <w:p/>
+    <w:p>
+      <w:r>
+        <w:drawing>
+          <wp:inline distT="0" distB="0" distL="0" distR="0" wp14:anchorId="5E4B3983" wp14:editId="5FA4C3D0">
+            <wp:extent cx="5943600" cy="3175635"/>
+            <wp:effectExtent l="0" t="0" r="0" b="5715"/>
+            <wp:docPr id="11" name="Picture 11" descr="Text&#10;&#10;Description automatically generated"/>
+            <wp:cNvGraphicFramePr>
+              <a:graphicFrameLocks xmlns:a="http://schemas.openxmlformats.org/drawingml/2006/main" noChangeAspect="1"/>
+            </wp:cNvGraphicFramePr>
+            <a:graphic xmlns:a="http://schemas.openxmlformats.org/drawingml/2006/main">
+              <a:graphicData uri="http://schemas.openxmlformats.org/drawingml/2006/picture">
+                <pic:pic xmlns:pic="http://schemas.openxmlformats.org/drawingml/2006/picture">
+                  <pic:nvPicPr>
+                    <pic:cNvPr id="11" name="Picture 11" descr="Text&#10;&#10;Description automatically generated"/>
+                    <pic:cNvPicPr/>
+                  </pic:nvPicPr>
+                  <pic:blipFill>
+                    <a:blip r:embed="rId13"/>
+                    <a:stretch>
+                      <a:fillRect/>
+                    </a:stretch>
+                  </pic:blipFill>
+                  <pic:spPr>
+                    <a:xfrm>
+                      <a:off x="0" y="0"/>
+                      <a:ext cx="5943600" cy="3175635"/>
+                    </a:xfrm>
+                    <a:prstGeom prst="rect">
+                      <a:avLst/>
+                    </a:prstGeom>
+                  </pic:spPr>
+                </pic:pic>
+              </a:graphicData>
+            </a:graphic>
+          </wp:inline>
+        </w:drawing>
+      </w:r>
+    </w:p>
+    <w:p/>
+    <w:p>
+      <w:r>
+        <w:lastRenderedPageBreak/>
+        <w:drawing>
+          <wp:inline distT="0" distB="0" distL="0" distR="0" wp14:anchorId="6AC9D085" wp14:editId="7AF76A82">
+            <wp:extent cx="5943600" cy="2862580"/>
+            <wp:effectExtent l="0" t="0" r="0" b="0"/>
+            <wp:docPr id="12" name="Picture 12" descr="Text&#10;&#10;Description automatically generated"/>
+            <wp:cNvGraphicFramePr>
+              <a:graphicFrameLocks xmlns:a="http://schemas.openxmlformats.org/drawingml/2006/main" noChangeAspect="1"/>
+            </wp:cNvGraphicFramePr>
+            <a:graphic xmlns:a="http://schemas.openxmlformats.org/drawingml/2006/main">
+              <a:graphicData uri="http://schemas.openxmlformats.org/drawingml/2006/picture">
+                <pic:pic xmlns:pic="http://schemas.openxmlformats.org/drawingml/2006/picture">
+                  <pic:nvPicPr>
+                    <pic:cNvPr id="12" name="Picture 12" descr="Text&#10;&#10;Description automatically generated"/>
+                    <pic:cNvPicPr/>
+                  </pic:nvPicPr>
+                  <pic:blipFill>
+                    <a:blip r:embed="rId14"/>
+                    <a:stretch>
+                      <a:fillRect/>
+                    </a:stretch>
+                  </pic:blipFill>
+                  <pic:spPr>
+                    <a:xfrm>
+                      <a:off x="0" y="0"/>
+                      <a:ext cx="5943600" cy="2862580"/>
+                    </a:xfrm>
+                    <a:prstGeom prst="rect">
+                      <a:avLst/>
+                    </a:prstGeom>
+                  </pic:spPr>
+                </pic:pic>
+              </a:graphicData>
+            </a:graphic>
+          </wp:inline>
+        </w:drawing>
+      </w:r>
+    </w:p>
+    <w:p/>
+    <w:p>
+      <w:r>
+        <w:drawing>
+          <wp:inline distT="0" distB="0" distL="0" distR="0" wp14:anchorId="27630E4C" wp14:editId="3F0497A6">
+            <wp:extent cx="5943600" cy="2597150"/>
+            <wp:effectExtent l="0" t="0" r="0" b="0"/>
+            <wp:docPr id="13" name="Picture 13" descr="Text&#10;&#10;Description automatically generated"/>
+            <wp:cNvGraphicFramePr>
+              <a:graphicFrameLocks xmlns:a="http://schemas.openxmlformats.org/drawingml/2006/main" noChangeAspect="1"/>
+            </wp:cNvGraphicFramePr>
+            <a:graphic xmlns:a="http://schemas.openxmlformats.org/drawingml/2006/main">
+              <a:graphicData uri="http://schemas.openxmlformats.org/drawingml/2006/picture">
+                <pic:pic xmlns:pic="http://schemas.openxmlformats.org/drawingml/2006/picture">
+                  <pic:nvPicPr>
+                    <pic:cNvPr id="13" name="Picture 13" descr="Text&#10;&#10;Description automatically generated"/>
+                    <pic:cNvPicPr/>
+                  </pic:nvPicPr>
+                  <pic:blipFill>
+                    <a:blip r:embed="rId15"/>
+                    <a:stretch>
+                      <a:fillRect/>
+                    </a:stretch>
+                  </pic:blipFill>
+                  <pic:spPr>
+                    <a:xfrm>
+                      <a:off x="0" y="0"/>
+                      <a:ext cx="5943600" cy="2597150"/>
+                    </a:xfrm>
+                    <a:prstGeom prst="rect">
+                      <a:avLst/>
+                    </a:prstGeom>
+                  </pic:spPr>
+                </pic:pic>
+              </a:graphicData>
+            </a:graphic>
+          </wp:inline>
+        </w:drawing>
+      </w:r>
+    </w:p>
+    <w:p/>
+    <w:p/>
+    <w:p>
+      <w:r>
+        <w:lastRenderedPageBreak/>
+        <w:drawing>
+          <wp:inline distT="0" distB="0" distL="0" distR="0" wp14:anchorId="22D09B36" wp14:editId="715E0702">
+            <wp:extent cx="5943600" cy="2696210"/>
+            <wp:effectExtent l="0" t="0" r="0" b="8890"/>
+            <wp:docPr id="14" name="Picture 14" descr="Text&#10;&#10;Description automatically generated"/>
+            <wp:cNvGraphicFramePr>
+              <a:graphicFrameLocks xmlns:a="http://schemas.openxmlformats.org/drawingml/2006/main" noChangeAspect="1"/>
+            </wp:cNvGraphicFramePr>
+            <a:graphic xmlns:a="http://schemas.openxmlformats.org/drawingml/2006/main">
+              <a:graphicData uri="http://schemas.openxmlformats.org/drawingml/2006/picture">
+                <pic:pic xmlns:pic="http://schemas.openxmlformats.org/drawingml/2006/picture">
+                  <pic:nvPicPr>
+                    <pic:cNvPr id="14" name="Picture 14" descr="Text&#10;&#10;Description automatically generated"/>
+                    <pic:cNvPicPr/>
+                  </pic:nvPicPr>
+                  <pic:blipFill>
+                    <a:blip r:embed="rId16"/>
+                    <a:stretch>
+                      <a:fillRect/>
+                    </a:stretch>
+                  </pic:blipFill>
+                  <pic:spPr>
+                    <a:xfrm>
+                      <a:off x="0" y="0"/>
+                      <a:ext cx="5943600" cy="2696210"/>
+                    </a:xfrm>
+                    <a:prstGeom prst="rect">
+                      <a:avLst/>
+                    </a:prstGeom>
+                  </pic:spPr>
+                </pic:pic>
+              </a:graphicData>
+            </a:graphic>
+          </wp:inline>
+        </w:drawing>
+      </w:r>
+    </w:p>
+    <w:p/>
+    <w:p/>
     <w:sectPr>
       <w:pgSz w:w="12240" w:h="15840"/>
       <w:pgMar w:top="1440" w:right="1440" w:bottom="1440" w:left="1440" w:header="708" w:footer="708" w:gutter="0"/>
@@ -892,7 +1138,6 @@
   <w:style w:type="character" w:default="1" w:styleId="DefaultParagraphFont">
     <w:name w:val="Default Paragraph Font"/>
     <w:uiPriority w:val="1"/>
-    <w:semiHidden/>
     <w:unhideWhenUsed/>
   </w:style>
   <w:style w:type="table" w:default="1" w:styleId="TableNormal">

</xml_diff>

<commit_message>
Finished Lab 4 Report and Code
</commit_message>
<xml_diff>
--- a/Lab 4 - PrestoCard/Lab 4 - Presto Card.docx
+++ b/Lab 4 - PrestoCard/Lab 4 - Presto Card.docx
@@ -11,6 +11,46 @@
       </w:r>
     </w:p>
     <w:p/>
+    <w:p>
+      <w:pPr>
+        <w:jc w:val="center"/>
+        <w:rPr>
+          <w:i/>
+          <w:iCs/>
+          <w:sz w:val="18"/>
+          <w:szCs w:val="18"/>
+        </w:rPr>
+      </w:pPr>
+      <w:r>
+        <w:rPr>
+          <w:i/>
+          <w:iCs/>
+          <w:sz w:val="18"/>
+          <w:szCs w:val="18"/>
+        </w:rPr>
+        <w:t xml:space="preserve">**Just a notice that I had attempted to do the Bonus 5% opportunity for this lab – Option 1. I had added the ability to ‘del, tap, and </w:t>
+      </w:r>
+      <w:proofErr w:type="spellStart"/>
+      <w:r>
+        <w:rPr>
+          <w:i/>
+          <w:iCs/>
+          <w:sz w:val="18"/>
+          <w:szCs w:val="18"/>
+        </w:rPr>
+        <w:t>topup</w:t>
+      </w:r>
+      <w:proofErr w:type="spellEnd"/>
+      <w:r>
+        <w:rPr>
+          <w:i/>
+          <w:iCs/>
+          <w:sz w:val="18"/>
+          <w:szCs w:val="18"/>
+        </w:rPr>
+        <w:t>’ by typing the card name instead of the index value **</w:t>
+      </w:r>
+    </w:p>
     <w:p>
       <w:r>
         <w:t xml:space="preserve">Part 2 – Initial Screen </w:t>
@@ -41,7 +81,7 @@
                     <pic:cNvPicPr/>
                   </pic:nvPicPr>
                   <pic:blipFill>
-                    <a:blip r:embed="rId4"/>
+                    <a:blip r:embed="rId6"/>
                     <a:stretch>
                       <a:fillRect/>
                     </a:stretch>
@@ -71,14 +111,17 @@
       </w:r>
     </w:p>
     <w:p>
-      <w:pPr>
-        <w:jc w:val="center"/>
-      </w:pPr>
-    </w:p>
-    <w:p>
-      <w:pPr>
-        <w:jc w:val="center"/>
-      </w:pPr>
+      <w:r>
+        <w:t xml:space="preserve">Context: As the application starts up, the user is presented with a banner and description of what the program is. They are shown the existing cards on </w:t>
+      </w:r>
+      <w:proofErr w:type="gramStart"/>
+      <w:r>
+        <w:t>record</w:t>
+      </w:r>
+      <w:proofErr w:type="gramEnd"/>
+      <w:r>
+        <w:t xml:space="preserve"> and they are prompted for what they would like to do next</w:t>
+      </w:r>
     </w:p>
     <w:p>
       <w:pPr>
@@ -89,9 +132,17 @@
           <w:noProof/>
         </w:rPr>
         <w:drawing>
-          <wp:inline distT="0" distB="0" distL="0" distR="0" wp14:anchorId="3E7D1FFE" wp14:editId="5AF4AD74">
+          <wp:anchor distT="0" distB="0" distL="114300" distR="114300" simplePos="0" relativeHeight="251666432" behindDoc="0" locked="0" layoutInCell="1" allowOverlap="1" wp14:anchorId="3E7D1FFE" wp14:editId="08193C77">
+            <wp:simplePos x="0" y="0"/>
+            <wp:positionH relativeFrom="column">
+              <wp:posOffset>627249</wp:posOffset>
+            </wp:positionH>
+            <wp:positionV relativeFrom="paragraph">
+              <wp:posOffset>6388</wp:posOffset>
+            </wp:positionV>
             <wp:extent cx="4668982" cy="2429766"/>
             <wp:effectExtent l="0" t="0" r="0" b="8890"/>
+            <wp:wrapSquare wrapText="bothSides"/>
             <wp:docPr id="2" name="Picture 2" descr="Text&#10;&#10;Description automatically generated"/>
             <wp:cNvGraphicFramePr>
               <a:graphicFrameLocks xmlns:a="http://schemas.openxmlformats.org/drawingml/2006/main" noChangeAspect="1"/>
@@ -104,7 +155,13 @@
                     <pic:cNvPicPr/>
                   </pic:nvPicPr>
                   <pic:blipFill>
-                    <a:blip r:embed="rId5"/>
+                    <a:blip r:embed="rId7" cstate="print">
+                      <a:extLst>
+                        <a:ext uri="{28A0092B-C50C-407E-A947-70E740481C1C}">
+                          <a14:useLocalDpi xmlns:a14="http://schemas.microsoft.com/office/drawing/2010/main" val="0"/>
+                        </a:ext>
+                      </a:extLst>
+                    </a:blip>
                     <a:stretch>
                       <a:fillRect/>
                     </a:stretch>
@@ -112,7 +169,7 @@
                   <pic:spPr>
                     <a:xfrm>
                       <a:off x="0" y="0"/>
-                      <a:ext cx="4679360" cy="2435167"/>
+                      <a:ext cx="4668982" cy="2429766"/>
                     </a:xfrm>
                     <a:prstGeom prst="rect">
                       <a:avLst/>
@@ -121,7 +178,7 @@
                 </pic:pic>
               </a:graphicData>
             </a:graphic>
-          </wp:inline>
+          </wp:anchor>
         </w:drawing>
       </w:r>
     </w:p>
@@ -129,19 +186,62 @@
       <w:pPr>
         <w:jc w:val="center"/>
       </w:pPr>
+    </w:p>
+    <w:p>
+      <w:pPr>
+        <w:jc w:val="center"/>
+      </w:pPr>
+    </w:p>
+    <w:p>
+      <w:pPr>
+        <w:jc w:val="center"/>
+      </w:pPr>
+    </w:p>
+    <w:p>
+      <w:pPr>
+        <w:jc w:val="center"/>
+      </w:pPr>
+    </w:p>
+    <w:p>
+      <w:pPr>
+        <w:jc w:val="center"/>
+      </w:pPr>
+    </w:p>
+    <w:p>
+      <w:pPr>
+        <w:jc w:val="center"/>
+      </w:pPr>
+    </w:p>
+    <w:p>
+      <w:pPr>
+        <w:jc w:val="center"/>
+      </w:pPr>
+    </w:p>
+    <w:p>
+      <w:pPr>
+        <w:jc w:val="center"/>
+      </w:pPr>
+    </w:p>
+    <w:p>
+      <w:pPr>
+        <w:jc w:val="center"/>
+      </w:pPr>
       <w:r>
         <w:t>Screenshot 2</w:t>
       </w:r>
     </w:p>
     <w:p>
-      <w:pPr>
-        <w:jc w:val="center"/>
-      </w:pPr>
-    </w:p>
-    <w:p>
-      <w:pPr>
-        <w:jc w:val="center"/>
-      </w:pPr>
+      <w:r>
+        <w:t>Context: The user attempted to add a new card with a (non-numeric) balance of “three</w:t>
+      </w:r>
+      <w:proofErr w:type="gramStart"/>
+      <w:r>
+        <w:t>”</w:t>
+      </w:r>
+      <w:proofErr w:type="gramEnd"/>
+      <w:r>
+        <w:t xml:space="preserve"> so the program did not accept their input, displayed an error message</w:t>
+      </w:r>
     </w:p>
     <w:p/>
     <w:p>
@@ -152,7 +252,6 @@
         <w:rPr>
           <w:noProof/>
         </w:rPr>
-        <w:lastRenderedPageBreak/>
         <w:drawing>
           <wp:inline distT="0" distB="0" distL="0" distR="0" wp14:anchorId="0C42C7B4" wp14:editId="2388D879">
             <wp:extent cx="4738255" cy="2646538"/>
@@ -169,7 +268,7 @@
                     <pic:cNvPicPr/>
                   </pic:nvPicPr>
                   <pic:blipFill>
-                    <a:blip r:embed="rId6"/>
+                    <a:blip r:embed="rId8"/>
                     <a:stretch>
                       <a:fillRect/>
                     </a:stretch>
@@ -198,6 +297,12 @@
         <w:t>Screenshot 3</w:t>
       </w:r>
     </w:p>
+    <w:p>
+      <w:r>
+        <w:t>Context: The user attempted to delete a card name that had not previously been registered in the system, the system notified the user of the error</w:t>
+      </w:r>
+    </w:p>
+    <w:p/>
     <w:p>
       <w:pPr>
         <w:jc w:val="center"/>
@@ -227,7 +332,7 @@
                     <pic:cNvPicPr/>
                   </pic:nvPicPr>
                   <pic:blipFill>
-                    <a:blip r:embed="rId7"/>
+                    <a:blip r:embed="rId9"/>
                     <a:stretch>
                       <a:fillRect/>
                     </a:stretch>
@@ -258,13 +363,11 @@
     </w:p>
     <w:p>
       <w:pPr>
-        <w:jc w:val="center"/>
-      </w:pPr>
-    </w:p>
-    <w:p>
-      <w:pPr>
-        <w:jc w:val="center"/>
-      </w:pPr>
+        <w:jc w:val="both"/>
+      </w:pPr>
+      <w:r>
+        <w:t>Context: The user tried to tap a card that is not registered in the system and so the tap function cannot proceed since there is no valid card with a registered balance amount</w:t>
+      </w:r>
     </w:p>
     <w:p>
       <w:pPr>
@@ -295,9 +398,8 @@
         <w:rPr>
           <w:noProof/>
         </w:rPr>
-        <w:lastRenderedPageBreak/>
         <w:drawing>
-          <wp:inline distT="0" distB="0" distL="0" distR="0" wp14:anchorId="0D56FE94" wp14:editId="1677C831">
+          <wp:inline distT="0" distB="0" distL="0" distR="0" wp14:anchorId="0D56FE94" wp14:editId="7D3DA3F7">
             <wp:extent cx="4876800" cy="2109633"/>
             <wp:effectExtent l="0" t="0" r="0" b="5080"/>
             <wp:docPr id="5" name="Picture 5" descr="Text&#10;&#10;Description automatically generated"/>
@@ -312,7 +414,7 @@
                     <pic:cNvPicPr/>
                   </pic:nvPicPr>
                   <pic:blipFill>
-                    <a:blip r:embed="rId8"/>
+                    <a:blip r:embed="rId10"/>
                     <a:stretch>
                       <a:fillRect/>
                     </a:stretch>
@@ -342,10 +444,19 @@
       </w:r>
     </w:p>
     <w:p>
-      <w:pPr>
-        <w:jc w:val="center"/>
-      </w:pPr>
-    </w:p>
+      <w:r>
+        <w:t>Context: The user attempted to “</w:t>
+      </w:r>
+      <w:proofErr w:type="spellStart"/>
+      <w:r>
+        <w:t>topup</w:t>
+      </w:r>
+      <w:proofErr w:type="spellEnd"/>
+      <w:r>
+        <w:t>” a card with a non-numeric balance and was given an error</w:t>
+      </w:r>
+    </w:p>
+    <w:p/>
     <w:p>
       <w:pPr>
         <w:pStyle w:val="Heading2"/>
@@ -354,13 +465,23 @@
         <w:t>Part 4 – Input and Output Screens</w:t>
       </w:r>
     </w:p>
-    <w:p/>
-    <w:p>
-      <w:r>
+    <w:p>
+      <w:r>
+        <w:rPr>
+          <w:noProof/>
+        </w:rPr>
         <w:drawing>
-          <wp:inline distT="0" distB="0" distL="0" distR="0" wp14:anchorId="270F646A" wp14:editId="55F92712">
-            <wp:extent cx="5943600" cy="4402455"/>
-            <wp:effectExtent l="0" t="0" r="0" b="0"/>
+          <wp:anchor distT="0" distB="0" distL="114300" distR="114300" simplePos="0" relativeHeight="251658240" behindDoc="0" locked="0" layoutInCell="1" allowOverlap="1" wp14:anchorId="270F646A" wp14:editId="0707109A">
+            <wp:simplePos x="0" y="0"/>
+            <wp:positionH relativeFrom="margin">
+              <wp:align>left</wp:align>
+            </wp:positionH>
+            <wp:positionV relativeFrom="paragraph">
+              <wp:posOffset>287020</wp:posOffset>
+            </wp:positionV>
+            <wp:extent cx="3008630" cy="2228850"/>
+            <wp:effectExtent l="0" t="0" r="1270" b="0"/>
+            <wp:wrapSquare wrapText="bothSides"/>
             <wp:docPr id="6" name="Picture 6" descr="Text&#10;&#10;Description automatically generated"/>
             <wp:cNvGraphicFramePr>
               <a:graphicFrameLocks xmlns:a="http://schemas.openxmlformats.org/drawingml/2006/main" noChangeAspect="1"/>
@@ -373,7 +494,13 @@
                     <pic:cNvPicPr/>
                   </pic:nvPicPr>
                   <pic:blipFill>
-                    <a:blip r:embed="rId9"/>
+                    <a:blip r:embed="rId11" cstate="print">
+                      <a:extLst>
+                        <a:ext uri="{28A0092B-C50C-407E-A947-70E740481C1C}">
+                          <a14:useLocalDpi xmlns:a14="http://schemas.microsoft.com/office/drawing/2010/main" val="0"/>
+                        </a:ext>
+                      </a:extLst>
+                    </a:blip>
                     <a:stretch>
                       <a:fillRect/>
                     </a:stretch>
@@ -381,7 +508,7 @@
                   <pic:spPr>
                     <a:xfrm>
                       <a:off x="0" y="0"/>
-                      <a:ext cx="5943600" cy="4402455"/>
+                      <a:ext cx="3008630" cy="2228850"/>
                     </a:xfrm>
                     <a:prstGeom prst="rect">
                       <a:avLst/>
@@ -390,18 +517,33 @@
                 </pic:pic>
               </a:graphicData>
             </a:graphic>
-          </wp:inline>
+            <wp14:sizeRelH relativeFrom="margin">
+              <wp14:pctWidth>0</wp14:pctWidth>
+            </wp14:sizeRelH>
+            <wp14:sizeRelV relativeFrom="margin">
+              <wp14:pctHeight>0</wp14:pctHeight>
+            </wp14:sizeRelV>
+          </wp:anchor>
         </w:drawing>
       </w:r>
     </w:p>
-    <w:p/>
-    <w:p>
-      <w:r>
-        <w:lastRenderedPageBreak/>
+    <w:p>
+      <w:r>
+        <w:rPr>
+          <w:noProof/>
+        </w:rPr>
         <w:drawing>
-          <wp:inline distT="0" distB="0" distL="0" distR="0" wp14:anchorId="4E4B1F83" wp14:editId="6D63207C">
-            <wp:extent cx="5943600" cy="2919095"/>
-            <wp:effectExtent l="0" t="0" r="0" b="0"/>
+          <wp:anchor distT="0" distB="0" distL="114300" distR="114300" simplePos="0" relativeHeight="251659264" behindDoc="0" locked="0" layoutInCell="1" allowOverlap="1" wp14:anchorId="4E4B1F83" wp14:editId="62A82830">
+            <wp:simplePos x="0" y="0"/>
+            <wp:positionH relativeFrom="column">
+              <wp:posOffset>3040380</wp:posOffset>
+            </wp:positionH>
+            <wp:positionV relativeFrom="paragraph">
+              <wp:posOffset>287655</wp:posOffset>
+            </wp:positionV>
+            <wp:extent cx="3474720" cy="1705610"/>
+            <wp:effectExtent l="0" t="0" r="0" b="8890"/>
+            <wp:wrapSquare wrapText="bothSides"/>
             <wp:docPr id="8" name="Picture 8" descr="Text&#10;&#10;Description automatically generated"/>
             <wp:cNvGraphicFramePr>
               <a:graphicFrameLocks xmlns:a="http://schemas.openxmlformats.org/drawingml/2006/main" noChangeAspect="1"/>
@@ -414,7 +556,13 @@
                     <pic:cNvPicPr/>
                   </pic:nvPicPr>
                   <pic:blipFill>
-                    <a:blip r:embed="rId10"/>
+                    <a:blip r:embed="rId12" cstate="print">
+                      <a:extLst>
+                        <a:ext uri="{28A0092B-C50C-407E-A947-70E740481C1C}">
+                          <a14:useLocalDpi xmlns:a14="http://schemas.microsoft.com/office/drawing/2010/main" val="0"/>
+                        </a:ext>
+                      </a:extLst>
+                    </a:blip>
                     <a:stretch>
                       <a:fillRect/>
                     </a:stretch>
@@ -422,7 +570,7 @@
                   <pic:spPr>
                     <a:xfrm>
                       <a:off x="0" y="0"/>
-                      <a:ext cx="5943600" cy="2919095"/>
+                      <a:ext cx="3474720" cy="1705610"/>
                     </a:xfrm>
                     <a:prstGeom prst="rect">
                       <a:avLst/>
@@ -431,17 +579,114 @@
                 </pic:pic>
               </a:graphicData>
             </a:graphic>
-          </wp:inline>
+            <wp14:sizeRelH relativeFrom="margin">
+              <wp14:pctWidth>0</wp14:pctWidth>
+            </wp14:sizeRelH>
+            <wp14:sizeRelV relativeFrom="margin">
+              <wp14:pctHeight>0</wp14:pctHeight>
+            </wp14:sizeRelV>
+          </wp:anchor>
         </w:drawing>
       </w:r>
     </w:p>
     <w:p/>
-    <w:p>
-      <w:r>
+    <w:p/>
+    <w:p>
+      <w:pPr>
+        <w:jc w:val="center"/>
+      </w:pPr>
+      <w:r>
+        <w:t>Screenshot 6</w:t>
+      </w:r>
+    </w:p>
+    <w:p>
+      <w:r>
+        <w:t>Context: The user attempted to add a card following the appropriate input parameters (name, balance) and was given a confirmation that they were able to add the card to the system, as well as a refreshed menu with the new card details.</w:t>
+      </w:r>
+    </w:p>
+    <w:p>
+      <w:pPr>
+        <w:jc w:val="center"/>
+      </w:pPr>
+    </w:p>
+    <w:p>
+      <w:r>
+        <w:rPr>
+          <w:noProof/>
+        </w:rPr>
+        <w:lastRenderedPageBreak/>
         <w:drawing>
-          <wp:inline distT="0" distB="0" distL="0" distR="0" wp14:anchorId="01CC2EF7" wp14:editId="027E7504">
-            <wp:extent cx="5943600" cy="3231515"/>
-            <wp:effectExtent l="0" t="0" r="0" b="6985"/>
+          <wp:anchor distT="0" distB="0" distL="114300" distR="114300" simplePos="0" relativeHeight="251661312" behindDoc="0" locked="0" layoutInCell="1" allowOverlap="1" wp14:anchorId="6B67B69F" wp14:editId="5005B1EB">
+            <wp:simplePos x="0" y="0"/>
+            <wp:positionH relativeFrom="page">
+              <wp:align>right</wp:align>
+            </wp:positionH>
+            <wp:positionV relativeFrom="paragraph">
+              <wp:posOffset>190500</wp:posOffset>
+            </wp:positionV>
+            <wp:extent cx="3074035" cy="1425575"/>
+            <wp:effectExtent l="0" t="0" r="0" b="3175"/>
+            <wp:wrapSquare wrapText="bothSides"/>
+            <wp:docPr id="10" name="Picture 10" descr="Text&#10;&#10;Description automatically generated"/>
+            <wp:cNvGraphicFramePr>
+              <a:graphicFrameLocks xmlns:a="http://schemas.openxmlformats.org/drawingml/2006/main" noChangeAspect="1"/>
+            </wp:cNvGraphicFramePr>
+            <a:graphic xmlns:a="http://schemas.openxmlformats.org/drawingml/2006/main">
+              <a:graphicData uri="http://schemas.openxmlformats.org/drawingml/2006/picture">
+                <pic:pic xmlns:pic="http://schemas.openxmlformats.org/drawingml/2006/picture">
+                  <pic:nvPicPr>
+                    <pic:cNvPr id="10" name="Picture 10" descr="Text&#10;&#10;Description automatically generated"/>
+                    <pic:cNvPicPr/>
+                  </pic:nvPicPr>
+                  <pic:blipFill>
+                    <a:blip r:embed="rId13" cstate="print">
+                      <a:extLst>
+                        <a:ext uri="{28A0092B-C50C-407E-A947-70E740481C1C}">
+                          <a14:useLocalDpi xmlns:a14="http://schemas.microsoft.com/office/drawing/2010/main" val="0"/>
+                        </a:ext>
+                      </a:extLst>
+                    </a:blip>
+                    <a:stretch>
+                      <a:fillRect/>
+                    </a:stretch>
+                  </pic:blipFill>
+                  <pic:spPr>
+                    <a:xfrm>
+                      <a:off x="0" y="0"/>
+                      <a:ext cx="3074035" cy="1425575"/>
+                    </a:xfrm>
+                    <a:prstGeom prst="rect">
+                      <a:avLst/>
+                    </a:prstGeom>
+                  </pic:spPr>
+                </pic:pic>
+              </a:graphicData>
+            </a:graphic>
+            <wp14:sizeRelH relativeFrom="margin">
+              <wp14:pctWidth>0</wp14:pctWidth>
+            </wp14:sizeRelH>
+            <wp14:sizeRelV relativeFrom="margin">
+              <wp14:pctHeight>0</wp14:pctHeight>
+            </wp14:sizeRelV>
+          </wp:anchor>
+        </w:drawing>
+      </w:r>
+      <w:r>
+        <w:rPr>
+          <w:noProof/>
+        </w:rPr>
+        <w:drawing>
+          <wp:anchor distT="0" distB="0" distL="114300" distR="114300" simplePos="0" relativeHeight="251660288" behindDoc="0" locked="0" layoutInCell="1" allowOverlap="1" wp14:anchorId="01CC2EF7" wp14:editId="63C7FDFF">
+            <wp:simplePos x="0" y="0"/>
+            <wp:positionH relativeFrom="margin">
+              <wp:align>left</wp:align>
+            </wp:positionH>
+            <wp:positionV relativeFrom="paragraph">
+              <wp:posOffset>0</wp:posOffset>
+            </wp:positionV>
+            <wp:extent cx="3589020" cy="1951355"/>
+            <wp:effectExtent l="0" t="0" r="0" b="0"/>
+            <wp:wrapSquare wrapText="bothSides"/>
             <wp:docPr id="9" name="Picture 9" descr="Text&#10;&#10;Description automatically generated"/>
             <wp:cNvGraphicFramePr>
               <a:graphicFrameLocks xmlns:a="http://schemas.openxmlformats.org/drawingml/2006/main" noChangeAspect="1"/>
@@ -454,7 +699,13 @@
                     <pic:cNvPicPr/>
                   </pic:nvPicPr>
                   <pic:blipFill>
-                    <a:blip r:embed="rId11"/>
+                    <a:blip r:embed="rId14" cstate="print">
+                      <a:extLst>
+                        <a:ext uri="{28A0092B-C50C-407E-A947-70E740481C1C}">
+                          <a14:useLocalDpi xmlns:a14="http://schemas.microsoft.com/office/drawing/2010/main" val="0"/>
+                        </a:ext>
+                      </a:extLst>
+                    </a:blip>
                     <a:stretch>
                       <a:fillRect/>
                     </a:stretch>
@@ -462,7 +713,7 @@
                   <pic:spPr>
                     <a:xfrm>
                       <a:off x="0" y="0"/>
-                      <a:ext cx="5943600" cy="3231515"/>
+                      <a:ext cx="3594283" cy="1954272"/>
                     </a:xfrm>
                     <a:prstGeom prst="rect">
                       <a:avLst/>
@@ -471,58 +722,69 @@
                 </pic:pic>
               </a:graphicData>
             </a:graphic>
-          </wp:inline>
+            <wp14:sizeRelH relativeFrom="margin">
+              <wp14:pctWidth>0</wp14:pctWidth>
+            </wp14:sizeRelH>
+            <wp14:sizeRelV relativeFrom="margin">
+              <wp14:pctHeight>0</wp14:pctHeight>
+            </wp14:sizeRelV>
+          </wp:anchor>
         </w:drawing>
       </w:r>
     </w:p>
+    <w:p>
+      <w:pPr>
+        <w:jc w:val="center"/>
+      </w:pPr>
+    </w:p>
+    <w:p>
+      <w:pPr>
+        <w:jc w:val="center"/>
+      </w:pPr>
+    </w:p>
+    <w:p>
+      <w:pPr>
+        <w:jc w:val="center"/>
+      </w:pPr>
+      <w:r>
+        <w:t>Screenshot 7</w:t>
+      </w:r>
+    </w:p>
+    <w:p>
+      <w:r>
+        <w:t xml:space="preserve">Context: The user inputted a card name that was previously entered into the system and the system was able to match it with an existing card’s name. The system </w:t>
+      </w:r>
+      <w:r>
+        <w:t xml:space="preserve">refreshed </w:t>
+      </w:r>
+      <w:proofErr w:type="gramStart"/>
+      <w:r>
+        <w:t>it’s</w:t>
+      </w:r>
+      <w:proofErr w:type="gramEnd"/>
+      <w:r>
+        <w:t xml:space="preserve"> records with the removal of the previously selected card.</w:t>
+      </w:r>
+    </w:p>
     <w:p/>
-    <w:p>
-      <w:r>
-        <w:lastRenderedPageBreak/>
+    <w:p/>
+    <w:p>
+      <w:r>
+        <w:rPr>
+          <w:noProof/>
+        </w:rPr>
         <w:drawing>
-          <wp:inline distT="0" distB="0" distL="0" distR="0" wp14:anchorId="6B67B69F" wp14:editId="30161330">
-            <wp:extent cx="5943600" cy="2758440"/>
-            <wp:effectExtent l="0" t="0" r="0" b="3810"/>
-            <wp:docPr id="10" name="Picture 10" descr="Text&#10;&#10;Description automatically generated"/>
-            <wp:cNvGraphicFramePr>
-              <a:graphicFrameLocks xmlns:a="http://schemas.openxmlformats.org/drawingml/2006/main" noChangeAspect="1"/>
-            </wp:cNvGraphicFramePr>
-            <a:graphic xmlns:a="http://schemas.openxmlformats.org/drawingml/2006/main">
-              <a:graphicData uri="http://schemas.openxmlformats.org/drawingml/2006/picture">
-                <pic:pic xmlns:pic="http://schemas.openxmlformats.org/drawingml/2006/picture">
-                  <pic:nvPicPr>
-                    <pic:cNvPr id="10" name="Picture 10" descr="Text&#10;&#10;Description automatically generated"/>
-                    <pic:cNvPicPr/>
-                  </pic:nvPicPr>
-                  <pic:blipFill>
-                    <a:blip r:embed="rId12"/>
-                    <a:stretch>
-                      <a:fillRect/>
-                    </a:stretch>
-                  </pic:blipFill>
-                  <pic:spPr>
-                    <a:xfrm>
-                      <a:off x="0" y="0"/>
-                      <a:ext cx="5943600" cy="2758440"/>
-                    </a:xfrm>
-                    <a:prstGeom prst="rect">
-                      <a:avLst/>
-                    </a:prstGeom>
-                  </pic:spPr>
-                </pic:pic>
-              </a:graphicData>
-            </a:graphic>
-          </wp:inline>
-        </w:drawing>
-      </w:r>
-    </w:p>
-    <w:p/>
-    <w:p>
-      <w:r>
-        <w:drawing>
-          <wp:inline distT="0" distB="0" distL="0" distR="0" wp14:anchorId="5E4B3983" wp14:editId="5FA4C3D0">
-            <wp:extent cx="5943600" cy="3175635"/>
-            <wp:effectExtent l="0" t="0" r="0" b="5715"/>
+          <wp:anchor distT="0" distB="0" distL="114300" distR="114300" simplePos="0" relativeHeight="251662336" behindDoc="0" locked="0" layoutInCell="1" allowOverlap="1" wp14:anchorId="5E4B3983" wp14:editId="43F94831">
+            <wp:simplePos x="0" y="0"/>
+            <wp:positionH relativeFrom="margin">
+              <wp:align>left</wp:align>
+            </wp:positionH>
+            <wp:positionV relativeFrom="paragraph">
+              <wp:posOffset>285750</wp:posOffset>
+            </wp:positionV>
+            <wp:extent cx="3545205" cy="1893570"/>
+            <wp:effectExtent l="0" t="0" r="0" b="0"/>
+            <wp:wrapSquare wrapText="bothSides"/>
             <wp:docPr id="11" name="Picture 11" descr="Text&#10;&#10;Description automatically generated"/>
             <wp:cNvGraphicFramePr>
               <a:graphicFrameLocks xmlns:a="http://schemas.openxmlformats.org/drawingml/2006/main" noChangeAspect="1"/>
@@ -535,7 +797,13 @@
                     <pic:cNvPicPr/>
                   </pic:nvPicPr>
                   <pic:blipFill>
-                    <a:blip r:embed="rId13"/>
+                    <a:blip r:embed="rId15" cstate="print">
+                      <a:extLst>
+                        <a:ext uri="{28A0092B-C50C-407E-A947-70E740481C1C}">
+                          <a14:useLocalDpi xmlns:a14="http://schemas.microsoft.com/office/drawing/2010/main" val="0"/>
+                        </a:ext>
+                      </a:extLst>
+                    </a:blip>
                     <a:stretch>
                       <a:fillRect/>
                     </a:stretch>
@@ -543,7 +811,7 @@
                   <pic:spPr>
                     <a:xfrm>
                       <a:off x="0" y="0"/>
-                      <a:ext cx="5943600" cy="3175635"/>
+                      <a:ext cx="3547439" cy="1895086"/>
                     </a:xfrm>
                     <a:prstGeom prst="rect">
                       <a:avLst/>
@@ -552,18 +820,31 @@
                 </pic:pic>
               </a:graphicData>
             </a:graphic>
-          </wp:inline>
+            <wp14:sizeRelH relativeFrom="margin">
+              <wp14:pctWidth>0</wp14:pctWidth>
+            </wp14:sizeRelH>
+            <wp14:sizeRelV relativeFrom="margin">
+              <wp14:pctHeight>0</wp14:pctHeight>
+            </wp14:sizeRelV>
+          </wp:anchor>
         </w:drawing>
       </w:r>
-    </w:p>
-    <w:p/>
-    <w:p>
-      <w:r>
-        <w:lastRenderedPageBreak/>
+      <w:r>
+        <w:rPr>
+          <w:noProof/>
+        </w:rPr>
         <w:drawing>
-          <wp:inline distT="0" distB="0" distL="0" distR="0" wp14:anchorId="6AC9D085" wp14:editId="7AF76A82">
-            <wp:extent cx="5943600" cy="2862580"/>
-            <wp:effectExtent l="0" t="0" r="0" b="0"/>
+          <wp:anchor distT="0" distB="0" distL="114300" distR="114300" simplePos="0" relativeHeight="251663360" behindDoc="0" locked="0" layoutInCell="1" allowOverlap="1" wp14:anchorId="6AC9D085" wp14:editId="64CC1B18">
+            <wp:simplePos x="0" y="0"/>
+            <wp:positionH relativeFrom="page">
+              <wp:posOffset>4553585</wp:posOffset>
+            </wp:positionH>
+            <wp:positionV relativeFrom="paragraph">
+              <wp:posOffset>445135</wp:posOffset>
+            </wp:positionV>
+            <wp:extent cx="3176270" cy="1529715"/>
+            <wp:effectExtent l="0" t="0" r="5080" b="0"/>
+            <wp:wrapSquare wrapText="bothSides"/>
             <wp:docPr id="12" name="Picture 12" descr="Text&#10;&#10;Description automatically generated"/>
             <wp:cNvGraphicFramePr>
               <a:graphicFrameLocks xmlns:a="http://schemas.openxmlformats.org/drawingml/2006/main" noChangeAspect="1"/>
@@ -576,7 +857,13 @@
                     <pic:cNvPicPr/>
                   </pic:nvPicPr>
                   <pic:blipFill>
-                    <a:blip r:embed="rId14"/>
+                    <a:blip r:embed="rId16" cstate="print">
+                      <a:extLst>
+                        <a:ext uri="{28A0092B-C50C-407E-A947-70E740481C1C}">
+                          <a14:useLocalDpi xmlns:a14="http://schemas.microsoft.com/office/drawing/2010/main" val="0"/>
+                        </a:ext>
+                      </a:extLst>
+                    </a:blip>
                     <a:stretch>
                       <a:fillRect/>
                     </a:stretch>
@@ -584,7 +871,7 @@
                   <pic:spPr>
                     <a:xfrm>
                       <a:off x="0" y="0"/>
-                      <a:ext cx="5943600" cy="2862580"/>
+                      <a:ext cx="3176270" cy="1529715"/>
                     </a:xfrm>
                     <a:prstGeom prst="rect">
                       <a:avLst/>
@@ -593,17 +880,136 @@
                 </pic:pic>
               </a:graphicData>
             </a:graphic>
-          </wp:inline>
+            <wp14:sizeRelH relativeFrom="margin">
+              <wp14:pctWidth>0</wp14:pctWidth>
+            </wp14:sizeRelH>
+            <wp14:sizeRelV relativeFrom="margin">
+              <wp14:pctHeight>0</wp14:pctHeight>
+            </wp14:sizeRelV>
+          </wp:anchor>
         </w:drawing>
       </w:r>
     </w:p>
     <w:p/>
     <w:p>
-      <w:r>
+      <w:pPr>
+        <w:jc w:val="center"/>
+      </w:pPr>
+      <w:r>
+        <w:t>Screenshot 8</w:t>
+      </w:r>
+    </w:p>
+    <w:p>
+      <w:r>
+        <w:t>Context: The user attempted to tap a card that had a sufficient balance, the user was given a confirmation message that the card has been tapped and was outputted the new balance of the card. The system then refreshed the menu to reflect the new card balance.</w:t>
+      </w:r>
+    </w:p>
+    <w:p>
+      <w:pPr>
+        <w:jc w:val="center"/>
+      </w:pPr>
+    </w:p>
+    <w:p>
+      <w:pPr>
+        <w:jc w:val="center"/>
+      </w:pPr>
+    </w:p>
+    <w:p/>
+    <w:p/>
+    <w:p/>
+    <w:p/>
+    <w:p/>
+    <w:p/>
+    <w:p>
+      <w:pPr>
+        <w:jc w:val="center"/>
+      </w:pPr>
+    </w:p>
+    <w:p>
+      <w:pPr>
+        <w:jc w:val="center"/>
+      </w:pPr>
+    </w:p>
+    <w:p>
+      <w:pPr>
+        <w:jc w:val="center"/>
+      </w:pPr>
+      <w:r>
+        <w:rPr>
+          <w:noProof/>
+        </w:rPr>
         <w:drawing>
-          <wp:inline distT="0" distB="0" distL="0" distR="0" wp14:anchorId="27630E4C" wp14:editId="3F0497A6">
-            <wp:extent cx="5943600" cy="2597150"/>
+          <wp:anchor distT="0" distB="0" distL="114300" distR="114300" simplePos="0" relativeHeight="251665408" behindDoc="0" locked="0" layoutInCell="1" allowOverlap="1" wp14:anchorId="22D09B36" wp14:editId="64BB0C51">
+            <wp:simplePos x="0" y="0"/>
+            <wp:positionH relativeFrom="margin">
+              <wp:posOffset>3363557</wp:posOffset>
+            </wp:positionH>
+            <wp:positionV relativeFrom="paragraph">
+              <wp:posOffset>502</wp:posOffset>
+            </wp:positionV>
+            <wp:extent cx="3489960" cy="1583055"/>
             <wp:effectExtent l="0" t="0" r="0" b="0"/>
+            <wp:wrapSquare wrapText="bothSides"/>
+            <wp:docPr id="14" name="Picture 14" descr="Text&#10;&#10;Description automatically generated"/>
+            <wp:cNvGraphicFramePr>
+              <a:graphicFrameLocks xmlns:a="http://schemas.openxmlformats.org/drawingml/2006/main" noChangeAspect="1"/>
+            </wp:cNvGraphicFramePr>
+            <a:graphic xmlns:a="http://schemas.openxmlformats.org/drawingml/2006/main">
+              <a:graphicData uri="http://schemas.openxmlformats.org/drawingml/2006/picture">
+                <pic:pic xmlns:pic="http://schemas.openxmlformats.org/drawingml/2006/picture">
+                  <pic:nvPicPr>
+                    <pic:cNvPr id="14" name="Picture 14" descr="Text&#10;&#10;Description automatically generated"/>
+                    <pic:cNvPicPr/>
+                  </pic:nvPicPr>
+                  <pic:blipFill>
+                    <a:blip r:embed="rId17" cstate="print">
+                      <a:extLst>
+                        <a:ext uri="{28A0092B-C50C-407E-A947-70E740481C1C}">
+                          <a14:useLocalDpi xmlns:a14="http://schemas.microsoft.com/office/drawing/2010/main" val="0"/>
+                        </a:ext>
+                      </a:extLst>
+                    </a:blip>
+                    <a:stretch>
+                      <a:fillRect/>
+                    </a:stretch>
+                  </pic:blipFill>
+                  <pic:spPr>
+                    <a:xfrm>
+                      <a:off x="0" y="0"/>
+                      <a:ext cx="3489960" cy="1583055"/>
+                    </a:xfrm>
+                    <a:prstGeom prst="rect">
+                      <a:avLst/>
+                    </a:prstGeom>
+                  </pic:spPr>
+                </pic:pic>
+              </a:graphicData>
+            </a:graphic>
+            <wp14:sizeRelH relativeFrom="margin">
+              <wp14:pctWidth>0</wp14:pctWidth>
+            </wp14:sizeRelH>
+            <wp14:sizeRelV relativeFrom="margin">
+              <wp14:pctHeight>0</wp14:pctHeight>
+            </wp14:sizeRelV>
+          </wp:anchor>
+        </w:drawing>
+      </w:r>
+      <w:r>
+        <w:rPr>
+          <w:noProof/>
+        </w:rPr>
+        <w:drawing>
+          <wp:anchor distT="0" distB="0" distL="114300" distR="114300" simplePos="0" relativeHeight="251664384" behindDoc="0" locked="0" layoutInCell="1" allowOverlap="1" wp14:anchorId="27630E4C" wp14:editId="02334341">
+            <wp:simplePos x="0" y="0"/>
+            <wp:positionH relativeFrom="page">
+              <wp:posOffset>286603</wp:posOffset>
+            </wp:positionH>
+            <wp:positionV relativeFrom="paragraph">
+              <wp:posOffset>0</wp:posOffset>
+            </wp:positionV>
+            <wp:extent cx="3654425" cy="1596390"/>
+            <wp:effectExtent l="0" t="0" r="3175" b="3810"/>
+            <wp:wrapSquare wrapText="bothSides"/>
             <wp:docPr id="13" name="Picture 13" descr="Text&#10;&#10;Description automatically generated"/>
             <wp:cNvGraphicFramePr>
               <a:graphicFrameLocks xmlns:a="http://schemas.openxmlformats.org/drawingml/2006/main" noChangeAspect="1"/>
@@ -616,7 +1022,13 @@
                     <pic:cNvPicPr/>
                   </pic:nvPicPr>
                   <pic:blipFill>
-                    <a:blip r:embed="rId15"/>
+                    <a:blip r:embed="rId18" cstate="print">
+                      <a:extLst>
+                        <a:ext uri="{28A0092B-C50C-407E-A947-70E740481C1C}">
+                          <a14:useLocalDpi xmlns:a14="http://schemas.microsoft.com/office/drawing/2010/main" val="0"/>
+                        </a:ext>
+                      </a:extLst>
+                    </a:blip>
                     <a:stretch>
                       <a:fillRect/>
                     </a:stretch>
@@ -624,7 +1036,7 @@
                   <pic:spPr>
                     <a:xfrm>
                       <a:off x="0" y="0"/>
-                      <a:ext cx="5943600" cy="2597150"/>
+                      <a:ext cx="3654425" cy="1596390"/>
                     </a:xfrm>
                     <a:prstGeom prst="rect">
                       <a:avLst/>
@@ -633,62 +1045,137 @@
                 </pic:pic>
               </a:graphicData>
             </a:graphic>
-          </wp:inline>
+            <wp14:sizeRelH relativeFrom="margin">
+              <wp14:pctWidth>0</wp14:pctWidth>
+            </wp14:sizeRelH>
+            <wp14:sizeRelV relativeFrom="margin">
+              <wp14:pctHeight>0</wp14:pctHeight>
+            </wp14:sizeRelV>
+          </wp:anchor>
         </w:drawing>
       </w:r>
     </w:p>
+    <w:p>
+      <w:pPr>
+        <w:jc w:val="center"/>
+      </w:pPr>
+      <w:r>
+        <w:t>Screenshot 9</w:t>
+      </w:r>
+    </w:p>
+    <w:p>
+      <w:r>
+        <w:t>Context: The user selected the “</w:t>
+      </w:r>
+      <w:proofErr w:type="spellStart"/>
+      <w:r>
+        <w:t>topup</w:t>
+      </w:r>
+      <w:proofErr w:type="spellEnd"/>
+      <w:r>
+        <w:t>” function and successfully entered a card name that was already registered in the system, the system then gave a confirmation message that the new funds have been added to the user’s account. The system refreshed the card details to show the changes.</w:t>
+      </w:r>
+    </w:p>
     <w:p/>
-    <w:p/>
-    <w:p>
-      <w:r>
-        <w:lastRenderedPageBreak/>
-        <w:drawing>
-          <wp:inline distT="0" distB="0" distL="0" distR="0" wp14:anchorId="22D09B36" wp14:editId="715E0702">
-            <wp:extent cx="5943600" cy="2696210"/>
-            <wp:effectExtent l="0" t="0" r="0" b="8890"/>
-            <wp:docPr id="14" name="Picture 14" descr="Text&#10;&#10;Description automatically generated"/>
-            <wp:cNvGraphicFramePr>
-              <a:graphicFrameLocks xmlns:a="http://schemas.openxmlformats.org/drawingml/2006/main" noChangeAspect="1"/>
-            </wp:cNvGraphicFramePr>
-            <a:graphic xmlns:a="http://schemas.openxmlformats.org/drawingml/2006/main">
-              <a:graphicData uri="http://schemas.openxmlformats.org/drawingml/2006/picture">
-                <pic:pic xmlns:pic="http://schemas.openxmlformats.org/drawingml/2006/picture">
-                  <pic:nvPicPr>
-                    <pic:cNvPr id="14" name="Picture 14" descr="Text&#10;&#10;Description automatically generated"/>
-                    <pic:cNvPicPr/>
-                  </pic:nvPicPr>
-                  <pic:blipFill>
-                    <a:blip r:embed="rId16"/>
-                    <a:stretch>
-                      <a:fillRect/>
-                    </a:stretch>
-                  </pic:blipFill>
-                  <pic:spPr>
-                    <a:xfrm>
-                      <a:off x="0" y="0"/>
-                      <a:ext cx="5943600" cy="2696210"/>
-                    </a:xfrm>
-                    <a:prstGeom prst="rect">
-                      <a:avLst/>
-                    </a:prstGeom>
-                  </pic:spPr>
-                </pic:pic>
-              </a:graphicData>
-            </a:graphic>
-          </wp:inline>
-        </w:drawing>
-      </w:r>
-    </w:p>
-    <w:p/>
-    <w:p/>
+    <w:p>
+      <w:pPr>
+        <w:rPr>
+          <w:b/>
+          <w:bCs/>
+          <w:sz w:val="24"/>
+          <w:szCs w:val="24"/>
+        </w:rPr>
+      </w:pPr>
+    </w:p>
     <w:sectPr>
+      <w:headerReference w:type="first" r:id="rId19"/>
       <w:pgSz w:w="12240" w:h="15840"/>
       <w:pgMar w:top="1440" w:right="1440" w:bottom="1440" w:left="1440" w:header="708" w:footer="708" w:gutter="0"/>
       <w:cols w:space="708"/>
+      <w:titlePg/>
       <w:docGrid w:linePitch="360"/>
     </w:sectPr>
   </w:body>
 </w:document>
+</file>
+
+<file path=word/endnotes.xml><?xml version="1.0" encoding="utf-8"?>
+<w:endnotes xmlns:wpc="http://schemas.microsoft.com/office/word/2010/wordprocessingCanvas" xmlns:cx="http://schemas.microsoft.com/office/drawing/2014/chartex" xmlns:cx1="http://schemas.microsoft.com/office/drawing/2015/9/8/chartex" xmlns:cx2="http://schemas.microsoft.com/office/drawing/2015/10/21/chartex" xmlns:cx3="http://schemas.microsoft.com/office/drawing/2016/5/9/chartex" xmlns:cx4="http://schemas.microsoft.com/office/drawing/2016/5/10/chartex" xmlns:cx5="http://schemas.microsoft.com/office/drawing/2016/5/11/chartex" xmlns:cx6="http://schemas.microsoft.com/office/drawing/2016/5/12/chartex" xmlns:cx7="http://schemas.microsoft.com/office/drawing/2016/5/13/chartex" xmlns:cx8="http://schemas.microsoft.com/office/drawing/2016/5/14/chartex" xmlns:mc="http://schemas.openxmlformats.org/markup-compatibility/2006" xmlns:aink="http://schemas.microsoft.com/office/drawing/2016/ink" xmlns:am3d="http://schemas.microsoft.com/office/drawing/2017/model3d" xmlns:o="urn:schemas-microsoft-com:office:office" xmlns:oel="http://schemas.microsoft.com/office/2019/extlst" xmlns:r="http://schemas.openxmlformats.org/officeDocument/2006/relationships" xmlns:m="http://schemas.openxmlformats.org/officeDocument/2006/math" xmlns:v="urn:schemas-microsoft-com:vml" xmlns:wp14="http://schemas.microsoft.com/office/word/2010/wordprocessingDrawing" xmlns:wp="http://schemas.openxmlformats.org/drawingml/2006/wordprocessingDrawing" xmlns:w10="urn:schemas-microsoft-com:office:word" xmlns:w="http://schemas.openxmlformats.org/wordprocessingml/2006/main" xmlns:w14="http://schemas.microsoft.com/office/word/2010/wordml" xmlns:w15="http://schemas.microsoft.com/office/word/2012/wordml" xmlns:w16cex="http://schemas.microsoft.com/office/word/2018/wordml/cex" xmlns:w16cid="http://schemas.microsoft.com/office/word/2016/wordml/cid" xmlns:w16="http://schemas.microsoft.com/office/word/2018/wordml" xmlns:w16du="http://schemas.microsoft.com/office/word/2023/wordml/word16du" xmlns:w16sdtdh="http://schemas.microsoft.com/office/word/2020/wordml/sdtdatahash" xmlns:w16se="http://schemas.microsoft.com/office/word/2015/wordml/symex" xmlns:wpg="http://schemas.microsoft.com/office/word/2010/wordprocessingGroup" xmlns:wpi="http://schemas.microsoft.com/office/word/2010/wordprocessingInk" xmlns:wne="http://schemas.microsoft.com/office/word/2006/wordml" xmlns:wps="http://schemas.microsoft.com/office/word/2010/wordprocessingShape" mc:Ignorable="w14 w15 w16se w16cid w16 w16cex w16sdtdh wp14">
+  <w:endnote w:type="separator" w:id="-1">
+    <w:p>
+      <w:pPr>
+        <w:spacing w:after="0" w:line="240" w:lineRule="auto"/>
+      </w:pPr>
+      <w:r>
+        <w:separator/>
+      </w:r>
+    </w:p>
+  </w:endnote>
+  <w:endnote w:type="continuationSeparator" w:id="0">
+    <w:p>
+      <w:pPr>
+        <w:spacing w:after="0" w:line="240" w:lineRule="auto"/>
+      </w:pPr>
+      <w:r>
+        <w:continuationSeparator/>
+      </w:r>
+    </w:p>
+  </w:endnote>
+</w:endnotes>
+</file>
+
+<file path=word/footnotes.xml><?xml version="1.0" encoding="utf-8"?>
+<w:footnotes xmlns:wpc="http://schemas.microsoft.com/office/word/2010/wordprocessingCanvas" xmlns:cx="http://schemas.microsoft.com/office/drawing/2014/chartex" xmlns:cx1="http://schemas.microsoft.com/office/drawing/2015/9/8/chartex" xmlns:cx2="http://schemas.microsoft.com/office/drawing/2015/10/21/chartex" xmlns:cx3="http://schemas.microsoft.com/office/drawing/2016/5/9/chartex" xmlns:cx4="http://schemas.microsoft.com/office/drawing/2016/5/10/chartex" xmlns:cx5="http://schemas.microsoft.com/office/drawing/2016/5/11/chartex" xmlns:cx6="http://schemas.microsoft.com/office/drawing/2016/5/12/chartex" xmlns:cx7="http://schemas.microsoft.com/office/drawing/2016/5/13/chartex" xmlns:cx8="http://schemas.microsoft.com/office/drawing/2016/5/14/chartex" xmlns:mc="http://schemas.openxmlformats.org/markup-compatibility/2006" xmlns:aink="http://schemas.microsoft.com/office/drawing/2016/ink" xmlns:am3d="http://schemas.microsoft.com/office/drawing/2017/model3d" xmlns:o="urn:schemas-microsoft-com:office:office" xmlns:oel="http://schemas.microsoft.com/office/2019/extlst" xmlns:r="http://schemas.openxmlformats.org/officeDocument/2006/relationships" xmlns:m="http://schemas.openxmlformats.org/officeDocument/2006/math" xmlns:v="urn:schemas-microsoft-com:vml" xmlns:wp14="http://schemas.microsoft.com/office/word/2010/wordprocessingDrawing" xmlns:wp="http://schemas.openxmlformats.org/drawingml/2006/wordprocessingDrawing" xmlns:w10="urn:schemas-microsoft-com:office:word" xmlns:w="http://schemas.openxmlformats.org/wordprocessingml/2006/main" xmlns:w14="http://schemas.microsoft.com/office/word/2010/wordml" xmlns:w15="http://schemas.microsoft.com/office/word/2012/wordml" xmlns:w16cex="http://schemas.microsoft.com/office/word/2018/wordml/cex" xmlns:w16cid="http://schemas.microsoft.com/office/word/2016/wordml/cid" xmlns:w16="http://schemas.microsoft.com/office/word/2018/wordml" xmlns:w16du="http://schemas.microsoft.com/office/word/2023/wordml/word16du" xmlns:w16sdtdh="http://schemas.microsoft.com/office/word/2020/wordml/sdtdatahash" xmlns:w16se="http://schemas.microsoft.com/office/word/2015/wordml/symex" xmlns:wpg="http://schemas.microsoft.com/office/word/2010/wordprocessingGroup" xmlns:wpi="http://schemas.microsoft.com/office/word/2010/wordprocessingInk" xmlns:wne="http://schemas.microsoft.com/office/word/2006/wordml" xmlns:wps="http://schemas.microsoft.com/office/word/2010/wordprocessingShape" mc:Ignorable="w14 w15 w16se w16cid w16 w16cex w16sdtdh wp14">
+  <w:footnote w:type="separator" w:id="-1">
+    <w:p>
+      <w:pPr>
+        <w:spacing w:after="0" w:line="240" w:lineRule="auto"/>
+      </w:pPr>
+      <w:r>
+        <w:separator/>
+      </w:r>
+    </w:p>
+  </w:footnote>
+  <w:footnote w:type="continuationSeparator" w:id="0">
+    <w:p>
+      <w:pPr>
+        <w:spacing w:after="0" w:line="240" w:lineRule="auto"/>
+      </w:pPr>
+      <w:r>
+        <w:continuationSeparator/>
+      </w:r>
+    </w:p>
+  </w:footnote>
+</w:footnotes>
+</file>
+
+<file path=word/header1.xml><?xml version="1.0" encoding="utf-8"?>
+<w:hdr xmlns:wpc="http://schemas.microsoft.com/office/word/2010/wordprocessingCanvas" xmlns:cx="http://schemas.microsoft.com/office/drawing/2014/chartex" xmlns:cx1="http://schemas.microsoft.com/office/drawing/2015/9/8/chartex" xmlns:cx2="http://schemas.microsoft.com/office/drawing/2015/10/21/chartex" xmlns:cx3="http://schemas.microsoft.com/office/drawing/2016/5/9/chartex" xmlns:cx4="http://schemas.microsoft.com/office/drawing/2016/5/10/chartex" xmlns:cx5="http://schemas.microsoft.com/office/drawing/2016/5/11/chartex" xmlns:cx6="http://schemas.microsoft.com/office/drawing/2016/5/12/chartex" xmlns:cx7="http://schemas.microsoft.com/office/drawing/2016/5/13/chartex" xmlns:cx8="http://schemas.microsoft.com/office/drawing/2016/5/14/chartex" xmlns:mc="http://schemas.openxmlformats.org/markup-compatibility/2006" xmlns:aink="http://schemas.microsoft.com/office/drawing/2016/ink" xmlns:am3d="http://schemas.microsoft.com/office/drawing/2017/model3d" xmlns:o="urn:schemas-microsoft-com:office:office" xmlns:oel="http://schemas.microsoft.com/office/2019/extlst" xmlns:r="http://schemas.openxmlformats.org/officeDocument/2006/relationships" xmlns:m="http://schemas.openxmlformats.org/officeDocument/2006/math" xmlns:v="urn:schemas-microsoft-com:vml" xmlns:wp14="http://schemas.microsoft.com/office/word/2010/wordprocessingDrawing" xmlns:wp="http://schemas.openxmlformats.org/drawingml/2006/wordprocessingDrawing" xmlns:w10="urn:schemas-microsoft-com:office:word" xmlns:w="http://schemas.openxmlformats.org/wordprocessingml/2006/main" xmlns:w14="http://schemas.microsoft.com/office/word/2010/wordml" xmlns:w15="http://schemas.microsoft.com/office/word/2012/wordml" xmlns:w16cex="http://schemas.microsoft.com/office/word/2018/wordml/cex" xmlns:w16cid="http://schemas.microsoft.com/office/word/2016/wordml/cid" xmlns:w16="http://schemas.microsoft.com/office/word/2018/wordml" xmlns:w16du="http://schemas.microsoft.com/office/word/2023/wordml/word16du" xmlns:w16sdtdh="http://schemas.microsoft.com/office/word/2020/wordml/sdtdatahash" xmlns:w16se="http://schemas.microsoft.com/office/word/2015/wordml/symex" xmlns:wpg="http://schemas.microsoft.com/office/word/2010/wordprocessingGroup" xmlns:wpi="http://schemas.microsoft.com/office/word/2010/wordprocessingInk" xmlns:wne="http://schemas.microsoft.com/office/word/2006/wordml" xmlns:wps="http://schemas.microsoft.com/office/word/2010/wordprocessingShape" mc:Ignorable="w14 w15 w16se w16cid w16 w16cex w16sdtdh wp14">
+  <w:p>
+    <w:pPr>
+      <w:pStyle w:val="Header"/>
+    </w:pPr>
+    <w:r>
+      <w:t>Kuldeep Mohanta</w:t>
+    </w:r>
+  </w:p>
+  <w:p>
+    <w:pPr>
+      <w:pStyle w:val="Header"/>
+    </w:pPr>
+    <w:r>
+      <w:t>100656950</w:t>
+    </w:r>
+  </w:p>
+  <w:p>
+    <w:pPr>
+      <w:pStyle w:val="Header"/>
+    </w:pPr>
+    <w:r>
+      <w:t>April 17, 2023</w:t>
+    </w:r>
+  </w:p>
+</w:hdr>
 </file>
 
 <file path=word/styles.xml><?xml version="1.0" encoding="utf-8"?>
@@ -1138,6 +1625,7 @@
   <w:style w:type="character" w:default="1" w:styleId="DefaultParagraphFont">
     <w:name w:val="Default Paragraph Font"/>
     <w:uiPriority w:val="1"/>
+    <w:semiHidden/>
     <w:unhideWhenUsed/>
   </w:style>
   <w:style w:type="table" w:default="1" w:styleId="TableNormal">
@@ -1186,6 +1674,50 @@
       <w:sz w:val="26"/>
       <w:szCs w:val="26"/>
     </w:rPr>
+  </w:style>
+  <w:style w:type="paragraph" w:styleId="Header">
+    <w:name w:val="header"/>
+    <w:basedOn w:val="Normal"/>
+    <w:link w:val="HeaderChar"/>
+    <w:uiPriority w:val="99"/>
+    <w:unhideWhenUsed/>
+    <w:rsid w:val="00C43D6A"/>
+    <w:pPr>
+      <w:tabs>
+        <w:tab w:val="center" w:pos="4680"/>
+        <w:tab w:val="right" w:pos="9360"/>
+      </w:tabs>
+      <w:spacing w:after="0" w:line="240" w:lineRule="auto"/>
+    </w:pPr>
+  </w:style>
+  <w:style w:type="character" w:customStyle="1" w:styleId="HeaderChar">
+    <w:name w:val="Header Char"/>
+    <w:basedOn w:val="DefaultParagraphFont"/>
+    <w:link w:val="Header"/>
+    <w:uiPriority w:val="99"/>
+    <w:rsid w:val="00C43D6A"/>
+  </w:style>
+  <w:style w:type="paragraph" w:styleId="Footer">
+    <w:name w:val="footer"/>
+    <w:basedOn w:val="Normal"/>
+    <w:link w:val="FooterChar"/>
+    <w:uiPriority w:val="99"/>
+    <w:unhideWhenUsed/>
+    <w:rsid w:val="00C43D6A"/>
+    <w:pPr>
+      <w:tabs>
+        <w:tab w:val="center" w:pos="4680"/>
+        <w:tab w:val="right" w:pos="9360"/>
+      </w:tabs>
+      <w:spacing w:after="0" w:line="240" w:lineRule="auto"/>
+    </w:pPr>
+  </w:style>
+  <w:style w:type="character" w:customStyle="1" w:styleId="FooterChar">
+    <w:name w:val="Footer Char"/>
+    <w:basedOn w:val="DefaultParagraphFont"/>
+    <w:link w:val="Footer"/>
+    <w:uiPriority w:val="99"/>
+    <w:rsid w:val="00C43D6A"/>
   </w:style>
 </w:styles>
 </file>

</xml_diff>

<commit_message>
touched up the lab 4
</commit_message>
<xml_diff>
--- a/Lab 4 - PrestoCard/Lab 4 - Presto Card.docx
+++ b/Lab 4 - PrestoCard/Lab 4 - Presto Card.docx
@@ -114,14 +114,17 @@
       <w:r>
         <w:t xml:space="preserve">Context: As the application starts up, the user is presented with a banner and description of what the program is. They are shown the existing cards on </w:t>
       </w:r>
+      <w:r>
+        <w:t>record,</w:t>
+      </w:r>
+      <w:r>
+        <w:t xml:space="preserve"> and they are prompted for what they would like to do </w:t>
+      </w:r>
       <w:proofErr w:type="gramStart"/>
       <w:r>
-        <w:t>record</w:t>
+        <w:t>next</w:t>
       </w:r>
       <w:proofErr w:type="gramEnd"/>
-      <w:r>
-        <w:t xml:space="preserve"> and they are prompted for what they would like to do next</w:t>
-      </w:r>
     </w:p>
     <w:p>
       <w:pPr>
@@ -757,11 +760,9 @@
       <w:r>
         <w:t xml:space="preserve">refreshed </w:t>
       </w:r>
-      <w:proofErr w:type="gramStart"/>
-      <w:r>
-        <w:t>it’s</w:t>
-      </w:r>
-      <w:proofErr w:type="gramEnd"/>
+      <w:r>
+        <w:t>its</w:t>
+      </w:r>
       <w:r>
         <w:t xml:space="preserve"> records with the removal of the previously selected card.</w:t>
       </w:r>
@@ -917,19 +918,6 @@
     <w:p/>
     <w:p/>
     <w:p/>
-    <w:p/>
-    <w:p/>
-    <w:p/>
-    <w:p>
-      <w:pPr>
-        <w:jc w:val="center"/>
-      </w:pPr>
-    </w:p>
-    <w:p>
-      <w:pPr>
-        <w:jc w:val="center"/>
-      </w:pPr>
-    </w:p>
     <w:p>
       <w:pPr>
         <w:jc w:val="center"/>
@@ -938,6 +926,7 @@
         <w:rPr>
           <w:noProof/>
         </w:rPr>
+        <w:lastRenderedPageBreak/>
         <w:drawing>
           <wp:anchor distT="0" distB="0" distL="114300" distR="114300" simplePos="0" relativeHeight="251665408" behindDoc="0" locked="0" layoutInCell="1" allowOverlap="1" wp14:anchorId="22D09B36" wp14:editId="64BB0C51">
             <wp:simplePos x="0" y="0"/>

</xml_diff>